<commit_message>
Make term a blank with a default of one year
</commit_message>
<xml_diff>
--- a/files/waypoint-nda-2.0.0-pre.4.docx
+++ b/files/waypoint-nda-2.0.0-pre.4.docx
@@ -175,7 +175,6 @@
         <w:rPr/>
         <w:t>______________________________</w:t>
       </w:r>
-      <w:bookmarkStart w:id="2" w:name="__DdeLink__493_162727990"/>
       <w:bookmarkEnd w:id="1"/>
       <w:r>
         <w:rPr/>
@@ -187,11 +186,41 @@
         <w:br/>
         <w:t>________________________________________</w:t>
         <w:br/>
+        <w:t>[State the purpose for sharing confidential information.]</w:t>
+      </w:r>
+    </w:p>
+    <w:p>
+      <w:pPr>
+        <w:pStyle w:val="Normal"/>
+        <w:widowControl/>
+        <w:bidi w:val="0"/>
+        <w:spacing w:lineRule="auto" w:line="360" w:before="244" w:after="244"/>
+        <w:ind w:start="2160" w:end="2160" w:hanging="2160"/>
+        <w:jc w:val="start"/>
+        <w:rPr/>
+      </w:pPr>
+      <w:r>
+        <w:rPr>
+          <w:b/>
+        </w:rPr>
+        <w:t>Term</w:t>
+      </w:r>
+      <w:r>
+        <w:rPr/>
+        <w:t>:</w:t>
+        <w:tab/>
         <w:t>________________________________________</w:t>
         <w:br/>
-        <w:t>________________________________________</w:t>
-        <w:br/>
-        <w:t>[State the purpose for sharing confidential information.]</w:t>
+        <w:t>[</w:t>
+      </w:r>
+      <w:r>
+        <w:rPr/>
+        <w:t>Optional. State how long the agreement will cover new confidential information disclosed.</w:t>
+      </w:r>
+      <w:bookmarkStart w:id="2" w:name="__DdeLink__493_162727990"/>
+      <w:r>
+        <w:rPr/>
+        <w:t>]</w:t>
       </w:r>
     </w:p>
     <w:p>
@@ -1385,24 +1414,40 @@
         <w:pStyle w:val="Normal"/>
         <w:bidi w:val="0"/>
         <w:spacing w:lineRule="auto" w:line="288" w:before="115" w:after="115"/>
-        <w:ind w:start="1440" w:end="0" w:hanging="720"/>
-        <w:jc w:val="start"/>
-        <w:rPr/>
-      </w:pPr>
-      <w:r>
-        <w:rPr/>
-        <w:t>(e)</w:t>
-        <w:tab/>
-      </w:r>
-      <w:r>
-        <w:rPr>
-          <w:b/>
-        </w:rPr>
-        <w:t>Freedom to Operate</w:t>
-      </w:r>
-      <w:r>
-        <w:rPr/>
-        <w:t>. No terms of this agreement prohibit either party from:</w:t>
+        <w:ind w:start="720" w:end="0" w:hanging="720"/>
+        <w:jc w:val="start"/>
+        <w:rPr/>
+      </w:pPr>
+      <w:r>
+        <w:rPr/>
+        <w:t>6.</w:t>
+        <w:tab/>
+      </w:r>
+      <w:r>
+        <w:rPr>
+          <w:b/>
+        </w:rPr>
+        <w:t>18 U.S.C. 1833(b) Notice</w:t>
+      </w:r>
+      <w:r>
+        <w:rPr/>
+        <w:t>. If this agreement is governed by United States law:</w:t>
+      </w:r>
+    </w:p>
+    <w:p>
+      <w:pPr>
+        <w:pStyle w:val="Normal"/>
+        <w:bidi w:val="0"/>
+        <w:spacing w:lineRule="auto" w:line="288" w:before="115" w:after="115"/>
+        <w:ind w:start="1440" w:end="0" w:hanging="720"/>
+        <w:jc w:val="start"/>
+        <w:rPr/>
+      </w:pPr>
+      <w:r>
+        <w:rPr/>
+        <w:t>(a)</w:t>
+        <w:tab/>
+        <w:t>An individual shall not be held criminally or civilly liable under any Federal or State trade secret law for the disclosure of a trade secret that:</w:t>
       </w:r>
     </w:p>
     <w:p>
@@ -1418,7 +1463,39 @@
         <w:rPr/>
         <w:t>(i)</w:t>
         <w:tab/>
-        <w:t>competing with the other party;</w:t>
+        <w:t>is made:</w:t>
+      </w:r>
+    </w:p>
+    <w:p>
+      <w:pPr>
+        <w:pStyle w:val="Normal"/>
+        <w:bidi w:val="0"/>
+        <w:spacing w:lineRule="auto" w:line="288" w:before="115" w:after="115"/>
+        <w:ind w:start="2880" w:end="0" w:hanging="720"/>
+        <w:jc w:val="start"/>
+        <w:rPr/>
+      </w:pPr>
+      <w:r>
+        <w:rPr/>
+        <w:t>(A)</w:t>
+        <w:tab/>
+        <w:t>in confidence to a Federal, State, or local government official, either directly or indirectly, or to an attorney; and</w:t>
+      </w:r>
+    </w:p>
+    <w:p>
+      <w:pPr>
+        <w:pStyle w:val="Normal"/>
+        <w:bidi w:val="0"/>
+        <w:spacing w:lineRule="auto" w:line="288" w:before="115" w:after="115"/>
+        <w:ind w:start="2880" w:end="0" w:hanging="720"/>
+        <w:jc w:val="start"/>
+        <w:rPr/>
+      </w:pPr>
+      <w:r>
+        <w:rPr/>
+        <w:t>(B)</w:t>
+        <w:tab/>
+        <w:t>solely for the purpose of reporting or investigating a suspected violation of law; or</w:t>
       </w:r>
     </w:p>
     <w:p>
@@ -1434,7 +1511,23 @@
         <w:rPr/>
         <w:t>(ii)</w:t>
         <w:tab/>
-        <w:t>entering into any business relationship with any non-party; or</w:t>
+        <w:t>is made in a complaint or other document filed in a lawsuit or other proceeding, if such filing is made under seal.</w:t>
+      </w:r>
+    </w:p>
+    <w:p>
+      <w:pPr>
+        <w:pStyle w:val="Normal"/>
+        <w:bidi w:val="0"/>
+        <w:spacing w:lineRule="auto" w:line="288" w:before="115" w:after="115"/>
+        <w:ind w:start="1440" w:end="0" w:hanging="720"/>
+        <w:jc w:val="start"/>
+        <w:rPr/>
+      </w:pPr>
+      <w:r>
+        <w:rPr/>
+        <w:t>(b)</w:t>
+        <w:tab/>
+        <w:t>An individual who files a lawsuit for retaliation by an employer for reporting a suspected violation of law may disclose the trade secret to the attorney of the individual and use the trade secret information in the court proceeding, if the individual:</w:t>
       </w:r>
     </w:p>
     <w:p>
@@ -1448,9 +1541,25 @@
       </w:pPr>
       <w:r>
         <w:rPr/>
-        <w:t>(iii)</w:t>
-        <w:tab/>
-        <w:t>assigning and reassigning Personnel and Advisers in its sole discretion.</w:t>
+        <w:t>(i)</w:t>
+        <w:tab/>
+        <w:t>files any document containing the trade secret under seal; and</w:t>
+      </w:r>
+    </w:p>
+    <w:p>
+      <w:pPr>
+        <w:pStyle w:val="Normal"/>
+        <w:bidi w:val="0"/>
+        <w:spacing w:lineRule="auto" w:line="288" w:before="115" w:after="115"/>
+        <w:ind w:start="2160" w:end="0" w:hanging="720"/>
+        <w:jc w:val="start"/>
+        <w:rPr/>
+      </w:pPr>
+      <w:r>
+        <w:rPr/>
+        <w:t>(ii)</w:t>
+        <w:tab/>
+        <w:t>does not disclose the trade secret, except pursuant to court order.</w:t>
       </w:r>
     </w:p>
     <w:p>
@@ -1464,18 +1573,18 @@
       </w:pPr>
       <w:r>
         <w:rPr/>
-        <w:t>6.</w:t>
-        <w:tab/>
-      </w:r>
-      <w:r>
-        <w:rPr>
-          <w:b/>
-        </w:rPr>
-        <w:t>18 U.S.C. 1833(b) Notice</w:t>
-      </w:r>
-      <w:r>
-        <w:rPr/>
-        <w:t>. If this agreement is governed by United States law:</w:t>
+        <w:t>7.</w:t>
+        <w:tab/>
+      </w:r>
+      <w:r>
+        <w:rPr>
+          <w:b/>
+        </w:rPr>
+        <w:t>Term</w:t>
+      </w:r>
+      <w:r>
+        <w:rPr/>
+        <w:t>.</w:t>
       </w:r>
     </w:p>
     <w:p>
@@ -1491,159 +1600,6 @@
         <w:rPr/>
         <w:t>(a)</w:t>
         <w:tab/>
-        <w:t>An individual shall not be held criminally or civilly liable under any Federal or State trade secret law for the disclosure of a trade secret that:</w:t>
-      </w:r>
-    </w:p>
-    <w:p>
-      <w:pPr>
-        <w:pStyle w:val="Normal"/>
-        <w:bidi w:val="0"/>
-        <w:spacing w:lineRule="auto" w:line="288" w:before="115" w:after="115"/>
-        <w:ind w:start="2160" w:end="0" w:hanging="720"/>
-        <w:jc w:val="start"/>
-        <w:rPr/>
-      </w:pPr>
-      <w:r>
-        <w:rPr/>
-        <w:t>(i)</w:t>
-        <w:tab/>
-        <w:t>is made:</w:t>
-      </w:r>
-    </w:p>
-    <w:p>
-      <w:pPr>
-        <w:pStyle w:val="Normal"/>
-        <w:bidi w:val="0"/>
-        <w:spacing w:lineRule="auto" w:line="288" w:before="115" w:after="115"/>
-        <w:ind w:start="2880" w:end="0" w:hanging="720"/>
-        <w:jc w:val="start"/>
-        <w:rPr/>
-      </w:pPr>
-      <w:r>
-        <w:rPr/>
-        <w:t>(A)</w:t>
-        <w:tab/>
-        <w:t>in confidence to a Federal, State, or local government official, either directly or indirectly, or to an attorney; and</w:t>
-      </w:r>
-    </w:p>
-    <w:p>
-      <w:pPr>
-        <w:pStyle w:val="Normal"/>
-        <w:bidi w:val="0"/>
-        <w:spacing w:lineRule="auto" w:line="288" w:before="115" w:after="115"/>
-        <w:ind w:start="2880" w:end="0" w:hanging="720"/>
-        <w:jc w:val="start"/>
-        <w:rPr/>
-      </w:pPr>
-      <w:r>
-        <w:rPr/>
-        <w:t>(B)</w:t>
-        <w:tab/>
-        <w:t>solely for the purpose of reporting or investigating a suspected violation of law; or</w:t>
-      </w:r>
-    </w:p>
-    <w:p>
-      <w:pPr>
-        <w:pStyle w:val="Normal"/>
-        <w:bidi w:val="0"/>
-        <w:spacing w:lineRule="auto" w:line="288" w:before="115" w:after="115"/>
-        <w:ind w:start="2160" w:end="0" w:hanging="720"/>
-        <w:jc w:val="start"/>
-        <w:rPr/>
-      </w:pPr>
-      <w:r>
-        <w:rPr/>
-        <w:t>(ii)</w:t>
-        <w:tab/>
-        <w:t>is made in a complaint or other document filed in a lawsuit or other proceeding, if such filing is made under seal.</w:t>
-      </w:r>
-    </w:p>
-    <w:p>
-      <w:pPr>
-        <w:pStyle w:val="Normal"/>
-        <w:bidi w:val="0"/>
-        <w:spacing w:lineRule="auto" w:line="288" w:before="115" w:after="115"/>
-        <w:ind w:start="1440" w:end="0" w:hanging="720"/>
-        <w:jc w:val="start"/>
-        <w:rPr/>
-      </w:pPr>
-      <w:r>
-        <w:rPr/>
-        <w:t>(b)</w:t>
-        <w:tab/>
-        <w:t>An individual who files a lawsuit for retaliation by an employer for reporting a suspected violation of law may disclose the trade secret to the attorney of the individual and use the trade secret information in the court proceeding, if the individual:</w:t>
-      </w:r>
-    </w:p>
-    <w:p>
-      <w:pPr>
-        <w:pStyle w:val="Normal"/>
-        <w:bidi w:val="0"/>
-        <w:spacing w:lineRule="auto" w:line="288" w:before="115" w:after="115"/>
-        <w:ind w:start="2160" w:end="0" w:hanging="720"/>
-        <w:jc w:val="start"/>
-        <w:rPr/>
-      </w:pPr>
-      <w:r>
-        <w:rPr/>
-        <w:t>(i)</w:t>
-        <w:tab/>
-        <w:t>files any document containing the trade secret under seal; and</w:t>
-      </w:r>
-    </w:p>
-    <w:p>
-      <w:pPr>
-        <w:pStyle w:val="Normal"/>
-        <w:bidi w:val="0"/>
-        <w:spacing w:lineRule="auto" w:line="288" w:before="115" w:after="115"/>
-        <w:ind w:start="2160" w:end="0" w:hanging="720"/>
-        <w:jc w:val="start"/>
-        <w:rPr/>
-      </w:pPr>
-      <w:r>
-        <w:rPr/>
-        <w:t>(ii)</w:t>
-        <w:tab/>
-        <w:t>does not disclose the trade secret, except pursuant to court order.</w:t>
-      </w:r>
-    </w:p>
-    <w:p>
-      <w:pPr>
-        <w:pStyle w:val="Normal"/>
-        <w:bidi w:val="0"/>
-        <w:spacing w:lineRule="auto" w:line="288" w:before="115" w:after="115"/>
-        <w:ind w:start="720" w:end="0" w:hanging="720"/>
-        <w:jc w:val="start"/>
-        <w:rPr/>
-      </w:pPr>
-      <w:r>
-        <w:rPr/>
-        <w:t>7.</w:t>
-        <w:tab/>
-      </w:r>
-      <w:r>
-        <w:rPr>
-          <w:b/>
-        </w:rPr>
-        <w:t>Term</w:t>
-      </w:r>
-      <w:r>
-        <w:rPr/>
-        <w:t>.</w:t>
-      </w:r>
-    </w:p>
-    <w:p>
-      <w:pPr>
-        <w:pStyle w:val="Normal"/>
-        <w:bidi w:val="0"/>
-        <w:spacing w:lineRule="auto" w:line="288" w:before="115" w:after="115"/>
-        <w:ind w:start="1440" w:end="0" w:hanging="720"/>
-        <w:jc w:val="start"/>
-        <w:rPr/>
-      </w:pPr>
-      <w:r>
-        <w:rPr/>
-        <w:t>(a)</w:t>
-        <w:tab/>
       </w:r>
       <w:r>
         <w:rPr>
@@ -1653,7 +1609,15 @@
       </w:r>
       <w:r>
         <w:rPr/>
-        <w:t>. This agreement will terminate automatically on the first anniversary of the date of this agreement.</w:t>
+        <w:t xml:space="preserve">. This agreement will terminate automatically </w:t>
+      </w:r>
+      <w:r>
+        <w:rPr/>
+        <w:t xml:space="preserve">after the term on the accompanying standard form certificate, or if none is specified, </w:t>
+      </w:r>
+      <w:r>
+        <w:rPr/>
+        <w:t>on the first anniversary of the date of this agreement.</w:t>
       </w:r>
     </w:p>
     <w:p>

</xml_diff>